<commit_message>
* Update task list and deadline
</commit_message>
<xml_diff>
--- a/docs/official_docs/task_list.docx
+++ b/docs/official_docs/task_list.docx
@@ -974,6 +974,9 @@
             <w:pPr>
               <w:jc w:val="center"/>
             </w:pPr>
+            <w:r>
+              <w:t>Hải</w:t>
+            </w:r>
           </w:p>
         </w:tc>
       </w:tr>
@@ -1025,6 +1028,9 @@
             <w:pPr>
               <w:jc w:val="center"/>
             </w:pPr>
+            <w:r>
+              <w:t>Vinh</w:t>
+            </w:r>
           </w:p>
         </w:tc>
       </w:tr>
@@ -1073,6 +1079,9 @@
             <w:pPr>
               <w:jc w:val="center"/>
             </w:pPr>
+            <w:r>
+              <w:t>Hải - Vinh</w:t>
+            </w:r>
           </w:p>
         </w:tc>
       </w:tr>
@@ -1121,6 +1130,9 @@
             <w:pPr>
               <w:jc w:val="center"/>
             </w:pPr>
+            <w:r>
+              <w:t>Phúc</w:t>
+            </w:r>
           </w:p>
         </w:tc>
       </w:tr>
@@ -1144,19 +1156,7 @@
           </w:tcPr>
           <w:p>
             <w:r>
-              <w:t xml:space="preserve">Xây dựng module cho Digi ME 9210 để </w:t>
-            </w:r>
-            <w:r>
-              <w:t>truyền nhận</w:t>
-            </w:r>
-            <w:r>
-              <w:t xml:space="preserve"> </w:t>
-            </w:r>
-            <w:r>
-              <w:t>data thông qua UART</w:t>
-            </w:r>
-            <w:r>
-              <w:t>.</w:t>
+              <w:t>Xây dựng module cho Digi ME 9210 để truyền nhận data thông qua UART.</w:t>
             </w:r>
           </w:p>
         </w:tc>
@@ -1181,6 +1181,9 @@
             <w:pPr>
               <w:jc w:val="center"/>
             </w:pPr>
+            <w:r>
+              <w:t>Phúc</w:t>
+            </w:r>
           </w:p>
         </w:tc>
       </w:tr>
@@ -1235,6 +1238,9 @@
             <w:pPr>
               <w:jc w:val="center"/>
             </w:pPr>
+            <w:r>
+              <w:t>Team</w:t>
+            </w:r>
           </w:p>
         </w:tc>
       </w:tr>
@@ -1283,6 +1289,9 @@
             <w:pPr>
               <w:jc w:val="center"/>
             </w:pPr>
+            <w:r>
+              <w:t>Vinh</w:t>
+            </w:r>
           </w:p>
         </w:tc>
       </w:tr>

</xml_diff>